<commit_message>
berntpopp published a site update
</commit_message>
<xml_diff>
--- a/KidneyGenetics_documentation.docx
+++ b/KidneyGenetics_documentation.docx
@@ -77,7 +77,7 @@
         <w:pStyle w:val="Date"/>
       </w:pPr>
       <w:r>
-        <w:t xml:space="preserve">2023-12-11</w:t>
+        <w:t xml:space="preserve">2023-12-20</w:t>
       </w:r>
     </w:p>
     <w:sdt>
@@ -161,7 +161,7 @@
       <w:r>
         <w:drawing>
           <wp:inline>
-            <wp:extent cx="1333500" cy="1333500"/>
+            <wp:extent cx="5334000" cy="5334000"/>
             <wp:effectExtent b="0" l="0" r="0" t="0"/>
             <wp:docPr descr="" title="" id="22" name="Picture"/>
             <a:graphic>
@@ -191,7 +191,7 @@
                   <pic:spPr bwMode="auto">
                     <a:xfrm>
                       <a:off x="0" y="0"/>
-                      <a:ext cx="1333500" cy="1333500"/>
+                      <a:ext cx="5334000" cy="5334000"/>
                     </a:xfrm>
                     <a:prstGeom prst="rect">
                       <a:avLst/>
@@ -1827,7 +1827,7 @@
       <w:r>
         <w:drawing>
           <wp:inline>
-            <wp:extent cx="5334000" cy="1992466"/>
+            <wp:extent cx="5334000" cy="8645525"/>
             <wp:effectExtent b="0" l="0" r="0" t="0"/>
             <wp:docPr descr="" title="" id="44" name="Picture"/>
             <a:graphic>
@@ -1848,7 +1848,7 @@
                   <pic:spPr bwMode="auto">
                     <a:xfrm>
                       <a:off x="0" y="0"/>
-                      <a:ext cx="5334000" cy="1992466"/>
+                      <a:ext cx="5334000" cy="8645525"/>
                     </a:xfrm>
                     <a:prstGeom prst="rect">
                       <a:avLst/>
@@ -1901,7 +1901,7 @@
       <w:r>
         <w:drawing>
           <wp:inline>
-            <wp:extent cx="5334000" cy="3519340"/>
+            <wp:extent cx="5334000" cy="24403050"/>
             <wp:effectExtent b="0" l="0" r="0" t="0"/>
             <wp:docPr descr="" title="" id="48" name="Picture"/>
             <a:graphic>
@@ -1922,7 +1922,7 @@
                   <pic:spPr bwMode="auto">
                     <a:xfrm>
                       <a:off x="0" y="0"/>
-                      <a:ext cx="5334000" cy="3519340"/>
+                      <a:ext cx="5334000" cy="24403050"/>
                     </a:xfrm>
                     <a:prstGeom prst="rect">
                       <a:avLst/>
@@ -1975,7 +1975,7 @@
       <w:r>
         <w:drawing>
           <wp:inline>
-            <wp:extent cx="5334000" cy="3519340"/>
+            <wp:extent cx="5334000" cy="9787801"/>
             <wp:effectExtent b="0" l="0" r="0" t="0"/>
             <wp:docPr descr="" title="" id="52" name="Picture"/>
             <a:graphic>
@@ -1996,7 +1996,7 @@
                   <pic:spPr bwMode="auto">
                     <a:xfrm>
                       <a:off x="0" y="0"/>
-                      <a:ext cx="5334000" cy="3519340"/>
+                      <a:ext cx="5334000" cy="9787801"/>
                     </a:xfrm>
                     <a:prstGeom prst="rect">
                       <a:avLst/>
@@ -2049,7 +2049,7 @@
       <w:r>
         <w:drawing>
           <wp:inline>
-            <wp:extent cx="5334000" cy="3519340"/>
+            <wp:extent cx="5334000" cy="3670837"/>
             <wp:effectExtent b="0" l="0" r="0" t="0"/>
             <wp:docPr descr="" title="" id="56" name="Picture"/>
             <a:graphic>
@@ -2070,7 +2070,7 @@
                   <pic:spPr bwMode="auto">
                     <a:xfrm>
                       <a:off x="0" y="0"/>
-                      <a:ext cx="5334000" cy="3519340"/>
+                      <a:ext cx="5334000" cy="3670837"/>
                     </a:xfrm>
                     <a:prstGeom prst="rect">
                       <a:avLst/>
@@ -2123,7 +2123,7 @@
       <w:r>
         <w:drawing>
           <wp:inline>
-            <wp:extent cx="5334000" cy="3519340"/>
+            <wp:extent cx="5334000" cy="7192556"/>
             <wp:effectExtent b="0" l="0" r="0" t="0"/>
             <wp:docPr descr="" title="" id="60" name="Picture"/>
             <a:graphic>
@@ -2144,7 +2144,7 @@
                   <pic:spPr bwMode="auto">
                     <a:xfrm>
                       <a:off x="0" y="0"/>
-                      <a:ext cx="5334000" cy="3519340"/>
+                      <a:ext cx="5334000" cy="7192556"/>
                     </a:xfrm>
                     <a:prstGeom prst="rect">
                       <a:avLst/>
@@ -2197,7 +2197,7 @@
       <w:r>
         <w:drawing>
           <wp:inline>
-            <wp:extent cx="5334000" cy="3519340"/>
+            <wp:extent cx="5334000" cy="9481374"/>
             <wp:effectExtent b="0" l="0" r="0" t="0"/>
             <wp:docPr descr="" title="" id="64" name="Picture"/>
             <a:graphic>
@@ -2218,7 +2218,7 @@
                   <pic:spPr bwMode="auto">
                     <a:xfrm>
                       <a:off x="0" y="0"/>
-                      <a:ext cx="5334000" cy="3519340"/>
+                      <a:ext cx="5334000" cy="9481374"/>
                     </a:xfrm>
                     <a:prstGeom prst="rect">
                       <a:avLst/>
@@ -2362,7 +2362,7 @@
       <w:r>
         <w:drawing>
           <wp:inline>
-            <wp:extent cx="5334000" cy="4267200"/>
+            <wp:extent cx="4620126" cy="3696101"/>
             <wp:effectExtent b="0" l="0" r="0" t="0"/>
             <wp:docPr descr="" title="" id="69" name="Picture"/>
             <a:graphic>
@@ -2383,7 +2383,7 @@
                   <pic:spPr bwMode="auto">
                     <a:xfrm>
                       <a:off x="0" y="0"/>
-                      <a:ext cx="5334000" cy="4267200"/>
+                      <a:ext cx="4620126" cy="3696101"/>
                     </a:xfrm>
                     <a:prstGeom prst="rect">
                       <a:avLst/>
@@ -3515,7 +3515,7 @@
       <w:r>
         <w:drawing>
           <wp:inline>
-            <wp:extent cx="5334000" cy="502417"/>
+            <wp:extent cx="5080000" cy="32562800"/>
             <wp:effectExtent b="0" l="0" r="0" t="0"/>
             <wp:docPr descr="" title="" id="94" name="Picture"/>
             <a:graphic>
@@ -3536,7 +3536,7 @@
                   <pic:spPr bwMode="auto">
                     <a:xfrm>
                       <a:off x="0" y="0"/>
-                      <a:ext cx="5334000" cy="502417"/>
+                      <a:ext cx="5080000" cy="32562800"/>
                     </a:xfrm>
                     <a:prstGeom prst="rect">
                       <a:avLst/>
@@ -6168,7 +6168,7 @@
     <w:name w:val="ConstantTok"/>
     <w:basedOn w:val="VerbatimChar"/>
     <w:rPr>
-      <w:color w:val="8f5902"/>
+      <w:color w:val="000000"/>
       <w:shd w:val="clear" w:fill="f8f8f8"/>
     </w:rPr>
   </w:style>
@@ -6184,9 +6184,8 @@
     <w:name w:val="SpecialCharTok"/>
     <w:basedOn w:val="VerbatimChar"/>
     <w:rPr>
-      <w:color w:val="ce5c00"/>
+      <w:color w:val="000000"/>
       <w:shd w:val="clear" w:fill="f8f8f8"/>
-      <w:b/>
     </w:rPr>
   </w:style>
   <w:style w:type="character" w:customStyle="1" w:styleId="StringTok">
@@ -6271,9 +6270,8 @@
     <w:name w:val="FunctionTok"/>
     <w:basedOn w:val="VerbatimChar"/>
     <w:rPr>
-      <w:color w:val="204a87"/>
+      <w:color w:val="000000"/>
       <w:shd w:val="clear" w:fill="f8f8f8"/>
-      <w:b/>
     </w:rPr>
   </w:style>
   <w:style w:type="character" w:customStyle="1" w:styleId="VariableTok">
@@ -6329,7 +6327,7 @@
     <w:name w:val="AttributeTok"/>
     <w:basedOn w:val="VerbatimChar"/>
     <w:rPr>
-      <w:color w:val="204a87"/>
+      <w:color w:val="c4a000"/>
       <w:shd w:val="clear" w:fill="f8f8f8"/>
     </w:rPr>
   </w:style>

</xml_diff>